<commit_message>
adding the final code team collaboration
</commit_message>
<xml_diff>
--- a/Spotify Data Proposal.docx
+++ b/Spotify Data Proposal.docx
@@ -73,121 +73,85 @@
     </w:p>
     <w:p>
       <w:r>
-        <w:t xml:space="preserve">The aim of this project is to </w:t>
-      </w:r>
-      <w:r>
-        <w:t>analyse</w:t>
+        <w:t xml:space="preserve">The aim of this project is to analyse </w:t>
+      </w:r>
+      <w:r>
+        <w:t>the</w:t>
+      </w:r>
+      <w:r>
+        <w:t xml:space="preserve"> dataset containing audio statistics of the top 2000 tracks on Spotify from 2000-2019. Through data exploration and analysis, we will investigate the relationship between various musical traits (such as danceability, </w:t>
+      </w:r>
+      <w:proofErr w:type="spellStart"/>
+      <w:r>
+        <w:t>speechiness</w:t>
+      </w:r>
+      <w:proofErr w:type="spellEnd"/>
+      <w:r>
+        <w:t xml:space="preserve">, energy, valence, and tempo) and the popularity of songs. Additionally, we will explore artist characteristics, including track count, longevity, and genre, and their correlation with song popularity. </w:t>
+      </w:r>
+    </w:p>
+    <w:p>
+      <w:pPr>
+        <w:rPr>
+          <w:b/>
+          <w:bCs/>
+        </w:rPr>
+      </w:pPr>
+      <w:r>
+        <w:rPr>
+          <w:b/>
+          <w:bCs/>
+        </w:rPr>
+        <w:t>Research Questions:</w:t>
+      </w:r>
+    </w:p>
+    <w:p>
+      <w:r>
+        <w:t xml:space="preserve">Question </w:t>
+      </w:r>
+      <w:r>
+        <w:t>1</w:t>
+      </w:r>
+      <w:r>
+        <w:t>:</w:t>
+      </w:r>
+    </w:p>
+    <w:p>
+      <w:r>
+        <w:t xml:space="preserve">We </w:t>
+      </w:r>
+      <w:r>
+        <w:t xml:space="preserve">will investigate the correlation between musical traits (such as danceability, </w:t>
+      </w:r>
+      <w:proofErr w:type="spellStart"/>
+      <w:r>
+        <w:t>speechiness</w:t>
+      </w:r>
+      <w:proofErr w:type="spellEnd"/>
+      <w:r>
+        <w:t xml:space="preserve">, </w:t>
+      </w:r>
+      <w:r>
+        <w:t>energy, valence, and tempo) and the popularity of songs in the dataset. Through correlation analysis, I will uncover the associations between these attributes and the level of popularity. Additionally, I will identify which specific attributes exhibit the strongest correlation with song popularity.</w:t>
+      </w:r>
+    </w:p>
+    <w:p>
+      <w:r>
+        <w:t xml:space="preserve">Question </w:t>
+      </w:r>
+      <w:r>
+        <w:t>2/3</w:t>
+      </w:r>
+      <w:r>
+        <w:t>:</w:t>
+      </w:r>
+    </w:p>
+    <w:p>
+      <w:r>
+        <w:t>Which artists have the highest number of tracks and the highest popularity scores in the dataset?</w:t>
       </w:r>
       <w:r>
         <w:t xml:space="preserve"> </w:t>
-      </w:r>
-      <w:r>
-        <w:t>the</w:t>
-      </w:r>
-      <w:r>
-        <w:t xml:space="preserve"> dataset containing audio statistics of the top 2000 tracks on Spotify from 2000-2019. Through data exploration and analysis, we will investigate the relationship between various musical traits (such as danceability, </w:t>
-      </w:r>
-      <w:proofErr w:type="spellStart"/>
-      <w:r>
-        <w:t>speechiness</w:t>
-      </w:r>
-      <w:proofErr w:type="spellEnd"/>
-      <w:r>
-        <w:t xml:space="preserve">, energy, valence, and tempo) and the popularity of songs. Additionally, we will explore artist characteristics, including track count, longevity, and genre, and their correlation with song popularity. </w:t>
-      </w:r>
-    </w:p>
-    <w:p>
-      <w:pPr>
-        <w:rPr>
-          <w:b/>
-          <w:bCs/>
-        </w:rPr>
-      </w:pPr>
-      <w:r>
-        <w:rPr>
-          <w:b/>
-          <w:bCs/>
-        </w:rPr>
-        <w:t>Research Questions:</w:t>
-      </w:r>
-    </w:p>
-    <w:p>
-      <w:r>
-        <w:t xml:space="preserve">Question </w:t>
-      </w:r>
-      <w:r>
-        <w:t>1</w:t>
-      </w:r>
-      <w:r>
-        <w:t>:</w:t>
-      </w:r>
-    </w:p>
-    <w:p>
-      <w:r>
-        <w:t xml:space="preserve">We </w:t>
-      </w:r>
-      <w:r>
-        <w:t xml:space="preserve">will investigate the correlation between musical traits (such as danceability, </w:t>
-      </w:r>
-      <w:proofErr w:type="spellStart"/>
-      <w:r>
-        <w:t>speechiness</w:t>
-      </w:r>
-      <w:proofErr w:type="spellEnd"/>
-      <w:r>
-        <w:t xml:space="preserve">, </w:t>
-      </w:r>
-      <w:r>
-        <w:t>energy, valence, and tempo) and the popularity of songs in the dataset. Through correlation analysis, I will uncover the associations between these attributes and the level of popularity. Additionally, I will identify which specific attributes exhibit the strongest correlation with song popularity.</w:t>
-      </w:r>
-    </w:p>
-    <w:p>
-      <w:r>
-        <w:t xml:space="preserve">Question </w:t>
-      </w:r>
-      <w:r>
-        <w:t>2/3</w:t>
-      </w:r>
-      <w:r>
-        <w:t>:</w:t>
-      </w:r>
-    </w:p>
-    <w:p>
-      <w:r>
-        <w:t>Which artists have the highest number of tracks and the highest popularity scores in the dataset?</w:t>
-      </w:r>
-      <w:r>
-        <w:t xml:space="preserve"> </w:t>
-      </w:r>
-      <w:r>
-        <w:t>Can we identify any correlations between artist characteristics</w:t>
-      </w:r>
-      <w:r>
-        <w:t xml:space="preserve"> (</w:t>
-      </w:r>
-      <w:r>
-        <w:t>Genre</w:t>
-      </w:r>
-      <w:r>
-        <w:t xml:space="preserve">, </w:t>
-      </w:r>
-      <w:r>
-        <w:t>Longevity</w:t>
-      </w:r>
-      <w:r>
-        <w:t>,</w:t>
-      </w:r>
-      <w:r>
-        <w:t xml:space="preserve"> </w:t>
-      </w:r>
-      <w:r>
-        <w:t>Track Count</w:t>
-      </w:r>
-      <w:r>
-        <w:t>)</w:t>
-      </w:r>
-      <w:r>
-        <w:t xml:space="preserve"> and the popularity of their songs?</w:t>
       </w:r>
     </w:p>
     <w:p>

</xml_diff>